<commit_message>
Creación de datos booking
</commit_message>
<xml_diff>
--- a/reports/Group/00 - Requirements - Group.docx
+++ b/reports/Group/00 - Requirements - Group.docx
@@ -137,7 +137,6 @@
                 <w15:appearance w15:val="hidden"/>
                 <w:text/>
               </w:sdtPr>
-              <w:sdtEndPr/>
               <w:sdtContent>
                 <w:r>
                   <w:rPr>
@@ -228,7 +227,6 @@
                 <w15:appearance w15:val="hidden"/>
                 <w:text/>
               </w:sdtPr>
-              <w:sdtEndPr/>
               <w:sdtContent>
                 <w:r>
                   <w:rPr>
@@ -304,7 +302,6 @@
                 <w15:appearance w15:val="hidden"/>
                 <w:text/>
               </w:sdtPr>
-              <w:sdtEndPr/>
               <w:sdtContent>
                 <w:r>
                   <w:rPr>
@@ -365,7 +362,6 @@
                 <w15:appearance w15:val="hidden"/>
                 <w:text/>
               </w:sdtPr>
-              <w:sdtEndPr/>
               <w:sdtContent>
                 <w:r>
                   <w:rPr>
@@ -373,14 +369,12 @@
                   </w:rPr>
                   <w:t xml:space="preserve"> </w:t>
                 </w:r>
-                <w:proofErr w:type="spellStart"/>
                 <w:r>
                   <w:rPr>
                     <w:rFonts w:asciiTheme="majorHAnsi" w:hAnsiTheme="majorHAnsi" w:cstheme="majorHAnsi"/>
                   </w:rPr>
                   <w:t>antrolper</w:t>
                 </w:r>
-                <w:proofErr w:type="spellEnd"/>
               </w:sdtContent>
             </w:sdt>
             <w:permEnd w:id="1364481481"/>
@@ -426,7 +420,6 @@
                 <w15:appearance w15:val="hidden"/>
                 <w:text/>
               </w:sdtPr>
-              <w:sdtEndPr/>
               <w:sdtContent>
                 <w:r>
                   <w:rPr>
@@ -586,7 +579,6 @@
                 <w15:appearance w15:val="hidden"/>
                 <w:text/>
               </w:sdtPr>
-              <w:sdtEndPr/>
               <w:sdtContent>
                 <w:r>
                   <w:rPr>
@@ -650,7 +642,6 @@
                 <w15:appearance w15:val="hidden"/>
                 <w:text/>
               </w:sdtPr>
-              <w:sdtEndPr/>
               <w:sdtContent>
                 <w:r>
                   <w:rPr>
@@ -659,7 +650,6 @@
                   </w:rPr>
                   <w:t xml:space="preserve"> </w:t>
                 </w:r>
-                <w:proofErr w:type="spellStart"/>
                 <w:r>
                   <w:rPr>
                     <w:rFonts w:asciiTheme="majorHAnsi" w:hAnsiTheme="majorHAnsi" w:cstheme="majorHAnsi"/>
@@ -667,7 +657,6 @@
                   </w:rPr>
                   <w:t>albvalmun</w:t>
                 </w:r>
-                <w:proofErr w:type="spellEnd"/>
                 <w:r>
                   <w:rPr>
                     <w:rFonts w:asciiTheme="majorHAnsi" w:hAnsiTheme="majorHAnsi" w:cstheme="majorHAnsi"/>
@@ -721,7 +710,6 @@
                 <w15:appearance w15:val="hidden"/>
                 <w:text/>
               </w:sdtPr>
-              <w:sdtEndPr/>
               <w:sdtContent>
                 <w:r>
                   <w:rPr>
@@ -804,7 +792,6 @@
                 <w15:appearance w15:val="hidden"/>
                 <w:text/>
               </w:sdtPr>
-              <w:sdtEndPr/>
               <w:sdtContent>
                 <w:r>
                   <w:rPr>
@@ -813,24 +800,13 @@
                   </w:rPr>
                   <w:t xml:space="preserve"> </w:t>
                 </w:r>
-                <w:proofErr w:type="spellStart"/>
-                <w:proofErr w:type="gramStart"/>
                 <w:r>
                   <w:rPr>
                     <w:rFonts w:asciiTheme="majorHAnsi" w:hAnsiTheme="majorHAnsi" w:cstheme="majorHAnsi"/>
                     <w:u w:val="single"/>
                   </w:rPr>
-                  <w:t>manager,developer</w:t>
+                  <w:t>manager,developer,tester</w:t>
                 </w:r>
-                <w:proofErr w:type="gramEnd"/>
-                <w:r>
-                  <w:rPr>
-                    <w:rFonts w:asciiTheme="majorHAnsi" w:hAnsiTheme="majorHAnsi" w:cstheme="majorHAnsi"/>
-                    <w:u w:val="single"/>
-                  </w:rPr>
-                  <w:t>,tester</w:t>
-                </w:r>
-                <w:proofErr w:type="spellEnd"/>
                 <w:r>
                   <w:rPr>
                     <w:rFonts w:asciiTheme="majorHAnsi" w:hAnsiTheme="majorHAnsi" w:cstheme="majorHAnsi"/>
@@ -907,7 +883,6 @@
                 <w15:appearance w15:val="hidden"/>
                 <w:text/>
               </w:sdtPr>
-              <w:sdtEndPr/>
               <w:sdtContent>
                 <w:r>
                   <w:rPr>
@@ -964,7 +939,6 @@
                 <w15:appearance w15:val="hidden"/>
                 <w:text/>
               </w:sdtPr>
-              <w:sdtEndPr/>
               <w:sdtContent>
                 <w:r>
                   <w:rPr>
@@ -973,7 +947,6 @@
                   </w:rPr>
                   <w:t xml:space="preserve"> </w:t>
                 </w:r>
-                <w:proofErr w:type="spellStart"/>
                 <w:r>
                   <w:rPr>
                     <w:rFonts w:asciiTheme="majorHAnsi" w:hAnsiTheme="majorHAnsi" w:cstheme="majorHAnsi"/>
@@ -981,7 +954,6 @@
                   </w:rPr>
                   <w:t>fercobgar</w:t>
                 </w:r>
-                <w:proofErr w:type="spellEnd"/>
                 <w:r>
                   <w:rPr>
                     <w:rFonts w:asciiTheme="majorHAnsi" w:hAnsiTheme="majorHAnsi" w:cstheme="majorHAnsi"/>
@@ -1036,7 +1008,6 @@
                 <w15:appearance w15:val="hidden"/>
                 <w:text/>
               </w:sdtPr>
-              <w:sdtEndPr/>
               <w:sdtContent>
                 <w:r>
                   <w:rPr>
@@ -1197,7 +1168,6 @@
                 <w15:appearance w15:val="hidden"/>
                 <w:text/>
               </w:sdtPr>
-              <w:sdtEndPr/>
               <w:sdtContent>
                 <w:r>
                   <w:rPr>
@@ -1288,7 +1258,6 @@
                 <w15:appearance w15:val="hidden"/>
                 <w:text/>
               </w:sdtPr>
-              <w:sdtEndPr/>
               <w:sdtContent>
                 <w:r>
                   <w:rPr>
@@ -1296,14 +1265,12 @@
                   </w:rPr>
                   <w:t xml:space="preserve"> </w:t>
                 </w:r>
-                <w:proofErr w:type="spellStart"/>
                 <w:r>
                   <w:rPr>
                     <w:rFonts w:asciiTheme="majorHAnsi" w:hAnsiTheme="majorHAnsi" w:cstheme="majorHAnsi"/>
                   </w:rPr>
                   <w:t>rafpinper</w:t>
                 </w:r>
-                <w:proofErr w:type="spellEnd"/>
                 <w:r>
                   <w:rPr>
                     <w:rFonts w:asciiTheme="majorHAnsi" w:hAnsiTheme="majorHAnsi" w:cstheme="majorHAnsi"/>
@@ -1355,7 +1322,6 @@
                 <w15:appearance w15:val="hidden"/>
                 <w:text/>
               </w:sdtPr>
-              <w:sdtEndPr/>
               <w:sdtContent>
                 <w:r>
                   <w:rPr>
@@ -1432,7 +1398,6 @@
                 <w15:appearance w15:val="hidden"/>
                 <w:text/>
               </w:sdtPr>
-              <w:sdtEndPr/>
               <w:sdtContent>
                 <w:r>
                   <w:rPr>
@@ -1618,7 +1583,6 @@
                 <w15:appearance w15:val="hidden"/>
                 <w:text/>
               </w:sdtPr>
-              <w:sdtEndPr/>
               <w:sdtContent>
                 <w:r>
                   <w:rPr>
@@ -1626,14 +1590,12 @@
                   </w:rPr>
                   <w:t xml:space="preserve"> </w:t>
                 </w:r>
-                <w:proofErr w:type="spellStart"/>
                 <w:r>
                   <w:rPr>
                     <w:rFonts w:asciiTheme="majorHAnsi" w:hAnsiTheme="majorHAnsi" w:cstheme="majorHAnsi"/>
                   </w:rPr>
                   <w:t>guirodcar</w:t>
                 </w:r>
-                <w:proofErr w:type="spellEnd"/>
                 <w:r>
                   <w:rPr>
                     <w:rFonts w:asciiTheme="majorHAnsi" w:hAnsiTheme="majorHAnsi" w:cstheme="majorHAnsi"/>
@@ -1686,7 +1648,6 @@
                 <w15:appearance w15:val="hidden"/>
                 <w:text/>
               </w:sdtPr>
-              <w:sdtEndPr/>
               <w:sdtContent>
                 <w:r>
                   <w:rPr>
@@ -1768,7 +1729,6 @@
                 </w:placeholder>
                 <w:text/>
               </w:sdtPr>
-              <w:sdtEndPr/>
               <w:sdtContent>
                 <w:r>
                   <w:rPr>
@@ -1782,15 +1742,7 @@
                     <w:rFonts w:asciiTheme="majorHAnsi" w:hAnsiTheme="majorHAnsi" w:cstheme="majorHAnsi"/>
                     <w:lang w:val="es-ES"/>
                   </w:rPr>
-                  <w:t xml:space="preserve">desarrollador, </w:t>
-                </w:r>
-                <w:proofErr w:type="spellStart"/>
-                <w:r>
-                  <w:rPr>
-                    <w:rFonts w:asciiTheme="majorHAnsi" w:hAnsiTheme="majorHAnsi" w:cstheme="majorHAnsi"/>
-                    <w:lang w:val="es-ES"/>
-                  </w:rPr>
-                  <w:t>teste</w:t>
+                  <w:t>desarrollador, teste</w:t>
                 </w:r>
                 <w:r>
                   <w:rPr>
@@ -1799,21 +1751,12 @@
                   </w:rPr>
                   <w:t>r</w:t>
                 </w:r>
-                <w:proofErr w:type="spellEnd"/>
                 <w:r>
                   <w:rPr>
                     <w:rFonts w:asciiTheme="majorHAnsi" w:hAnsiTheme="majorHAnsi" w:cstheme="majorHAnsi"/>
                     <w:lang w:val="es-ES"/>
                   </w:rPr>
-                  <w:t xml:space="preserve">, </w:t>
-                </w:r>
-                <w:proofErr w:type="spellStart"/>
-                <w:r>
-                  <w:rPr>
-                    <w:rFonts w:asciiTheme="majorHAnsi" w:hAnsiTheme="majorHAnsi" w:cstheme="majorHAnsi"/>
-                    <w:lang w:val="es-ES"/>
-                  </w:rPr>
-                  <w:t>anal</w:t>
+                  <w:t>, anal</w:t>
                 </w:r>
                 <w:r>
                   <w:rPr>
@@ -1829,7 +1772,6 @@
                   </w:rPr>
                   <w:t>st</w:t>
                 </w:r>
-                <w:proofErr w:type="spellEnd"/>
                 <w:r>
                   <w:rPr>
                     <w:rFonts w:asciiTheme="majorHAnsi" w:hAnsiTheme="majorHAnsi" w:cstheme="majorHAnsi"/>
@@ -1916,7 +1858,6 @@
                 <w15:appearance w15:val="hidden"/>
                 <w:text/>
               </w:sdtPr>
-              <w:sdtEndPr/>
               <w:sdtContent>
                 <w:r>
                   <w:rPr>
@@ -1939,21 +1880,12 @@
                   </w:rPr>
                   <w:t xml:space="preserve"> </w:t>
                 </w:r>
-                <w:proofErr w:type="spellStart"/>
                 <w:r>
                   <w:rPr>
                     <w:rFonts w:asciiTheme="majorHAnsi" w:hAnsiTheme="majorHAnsi" w:cstheme="majorHAnsi"/>
                     <w:u w:val="single"/>
                   </w:rPr>
-                  <w:t>Febrero</w:t>
-                </w:r>
-                <w:proofErr w:type="spellEnd"/>
-                <w:r>
-                  <w:rPr>
-                    <w:rFonts w:asciiTheme="majorHAnsi" w:hAnsiTheme="majorHAnsi" w:cstheme="majorHAnsi"/>
-                    <w:u w:val="single"/>
-                  </w:rPr>
-                  <w:t xml:space="preserve"> 19</w:t>
+                  <w:t>Febrero 19</w:t>
                 </w:r>
                 <w:r>
                   <w:rPr>
@@ -2314,7 +2246,6 @@
           <w15:appearance w15:val="hidden"/>
           <w:text/>
         </w:sdtPr>
-        <w:sdtEndPr/>
         <w:sdtContent>
           <w:r>
             <w:t xml:space="preserve">  </w:t>
@@ -2557,10 +2488,15 @@
           <w15:appearance w15:val="hidden"/>
           <w:text/>
         </w:sdtPr>
-        <w:sdtEndPr/>
         <w:sdtContent>
           <w:r>
-            <w:t xml:space="preserve">    </w:t>
+            <w:t xml:space="preserve">  </w:t>
+          </w:r>
+          <w:r>
+            <w:t>X</w:t>
+          </w:r>
+          <w:r>
+            <w:t xml:space="preserve">  </w:t>
           </w:r>
         </w:sdtContent>
       </w:sdt>
@@ -2730,10 +2666,15 @@
           <w15:appearance w15:val="hidden"/>
           <w:text/>
         </w:sdtPr>
-        <w:sdtEndPr/>
         <w:sdtContent>
           <w:r>
-            <w:t xml:space="preserve">    </w:t>
+            <w:t xml:space="preserve">  </w:t>
+          </w:r>
+          <w:r>
+            <w:t>X</w:t>
+          </w:r>
+          <w:r>
+            <w:t xml:space="preserve">  </w:t>
           </w:r>
         </w:sdtContent>
       </w:sdt>
@@ -2943,10 +2884,15 @@
           <w15:appearance w15:val="hidden"/>
           <w:text/>
         </w:sdtPr>
-        <w:sdtEndPr/>
         <w:sdtContent>
           <w:r>
-            <w:t xml:space="preserve">    </w:t>
+            <w:t xml:space="preserve">   </w:t>
+          </w:r>
+          <w:r>
+            <w:t>X</w:t>
+          </w:r>
+          <w:r>
+            <w:t xml:space="preserve"> </w:t>
           </w:r>
         </w:sdtContent>
       </w:sdt>
@@ -3134,10 +3080,15 @@
           <w15:appearance w15:val="hidden"/>
           <w:text/>
         </w:sdtPr>
-        <w:sdtEndPr/>
         <w:sdtContent>
           <w:r>
-            <w:t xml:space="preserve">    </w:t>
+            <w:t xml:space="preserve"> </w:t>
+          </w:r>
+          <w:r>
+            <w:t>X</w:t>
+          </w:r>
+          <w:r>
+            <w:t xml:space="preserve">   </w:t>
           </w:r>
         </w:sdtContent>
       </w:sdt>
@@ -3372,10 +3323,15 @@
           <w15:appearance w15:val="hidden"/>
           <w:text/>
         </w:sdtPr>
-        <w:sdtEndPr/>
         <w:sdtContent>
           <w:r>
-            <w:t xml:space="preserve">    </w:t>
+            <w:t xml:space="preserve">  </w:t>
+          </w:r>
+          <w:r>
+            <w:t>X</w:t>
+          </w:r>
+          <w:r>
+            <w:t xml:space="preserve">  </w:t>
           </w:r>
         </w:sdtContent>
       </w:sdt>
@@ -3501,10 +3457,15 @@
           <w15:appearance w15:val="hidden"/>
           <w:text/>
         </w:sdtPr>
-        <w:sdtEndPr/>
         <w:sdtContent>
           <w:r>
-            <w:t xml:space="preserve">    </w:t>
+            <w:t xml:space="preserve">  </w:t>
+          </w:r>
+          <w:r>
+            <w:t>X</w:t>
+          </w:r>
+          <w:r>
+            <w:t xml:space="preserve">  </w:t>
           </w:r>
         </w:sdtContent>
       </w:sdt>
@@ -3574,10 +3535,15 @@
           <w15:appearance w15:val="hidden"/>
           <w:text/>
         </w:sdtPr>
-        <w:sdtEndPr/>
         <w:sdtContent>
           <w:r>
-            <w:t xml:space="preserve">    </w:t>
+            <w:t xml:space="preserve"> </w:t>
+          </w:r>
+          <w:r>
+            <w:t>X</w:t>
+          </w:r>
+          <w:r>
+            <w:t xml:space="preserve">   </w:t>
           </w:r>
         </w:sdtContent>
       </w:sdt>
@@ -3735,7 +3701,6 @@
           <w15:appearance w15:val="hidden"/>
           <w:text/>
         </w:sdtPr>
-        <w:sdtEndPr/>
         <w:sdtContent>
           <w:r>
             <w:t xml:space="preserve">    </w:t>
@@ -3821,7 +3786,6 @@
           <w15:appearance w15:val="hidden"/>
           <w:text/>
         </w:sdtPr>
-        <w:sdtEndPr/>
         <w:sdtContent>
           <w:r>
             <w:t xml:space="preserve">    </w:t>
@@ -3907,7 +3871,6 @@
           <w15:appearance w15:val="hidden"/>
           <w:text/>
         </w:sdtPr>
-        <w:sdtEndPr/>
         <w:sdtContent>
           <w:r>
             <w:t xml:space="preserve">    </w:t>
@@ -3982,7 +3945,6 @@
           <w15:appearance w15:val="hidden"/>
           <w:text/>
         </w:sdtPr>
-        <w:sdtEndPr/>
         <w:sdtContent>
           <w:r>
             <w:t xml:space="preserve">    </w:t>
@@ -4078,7 +4040,6 @@
           <w15:appearance w15:val="hidden"/>
           <w:text/>
         </w:sdtPr>
-        <w:sdtEndPr/>
         <w:sdtContent>
           <w:r>
             <w:t xml:space="preserve">    </w:t>
@@ -4163,7 +4124,6 @@
           <w15:appearance w15:val="hidden"/>
           <w:text/>
         </w:sdtPr>
-        <w:sdtEndPr/>
         <w:sdtContent>
           <w:r>
             <w:t xml:space="preserve">    </w:t>
@@ -4259,7 +4219,6 @@
           <w15:appearance w15:val="hidden"/>
           <w:text/>
         </w:sdtPr>
-        <w:sdtEndPr/>
         <w:sdtContent>
           <w:r>
             <w:t xml:space="preserve">    </w:t>
@@ -4311,7 +4270,6 @@
           <w15:appearance w15:val="hidden"/>
           <w:text/>
         </w:sdtPr>
-        <w:sdtEndPr/>
         <w:sdtContent>
           <w:r>
             <w:t xml:space="preserve">    </w:t>
@@ -4346,7 +4304,6 @@
           <w15:appearance w15:val="hidden"/>
           <w:text/>
         </w:sdtPr>
-        <w:sdtEndPr/>
         <w:sdtContent>
           <w:r>
             <w:t xml:space="preserve">    </w:t>
@@ -4598,7 +4555,6 @@
           <w15:appearance w15:val="hidden"/>
           <w:text/>
         </w:sdtPr>
-        <w:sdtEndPr/>
         <w:sdtContent>
           <w:r>
             <w:t xml:space="preserve">    </w:t>
@@ -4633,7 +4589,6 @@
           <w15:appearance w15:val="hidden"/>
           <w:text/>
         </w:sdtPr>
-        <w:sdtEndPr/>
         <w:sdtContent>
           <w:r>
             <w:t xml:space="preserve">    </w:t>
@@ -4683,7 +4638,6 @@
           <w15:appearance w15:val="hidden"/>
           <w:text/>
         </w:sdtPr>
-        <w:sdtEndPr/>
         <w:sdtContent>
           <w:r>
             <w:t xml:space="preserve">    </w:t>
@@ -4798,7 +4752,6 @@
           <w15:appearance w15:val="hidden"/>
           <w:text/>
         </w:sdtPr>
-        <w:sdtEndPr/>
         <w:sdtContent>
           <w:r>
             <w:t xml:space="preserve">    </w:t>
@@ -4935,7 +4888,6 @@
           <w15:appearance w15:val="hidden"/>
           <w:text/>
         </w:sdtPr>
-        <w:sdtEndPr/>
         <w:sdtContent>
           <w:r>
             <w:t xml:space="preserve">    </w:t>
@@ -5065,10 +5017,15 @@
           <w15:appearance w15:val="hidden"/>
           <w:text/>
         </w:sdtPr>
-        <w:sdtEndPr/>
         <w:sdtContent>
           <w:r>
-            <w:t xml:space="preserve">    </w:t>
+            <w:t xml:space="preserve"> </w:t>
+          </w:r>
+          <w:r>
+            <w:t>X</w:t>
+          </w:r>
+          <w:r>
+            <w:t xml:space="preserve">   </w:t>
           </w:r>
         </w:sdtContent>
       </w:sdt>
@@ -5220,7 +5177,6 @@
           <w15:appearance w15:val="hidden"/>
           <w:text/>
         </w:sdtPr>
-        <w:sdtEndPr/>
         <w:sdtContent>
           <w:r>
             <w:t xml:space="preserve">    </w:t>
@@ -5320,7 +5276,6 @@
           <w15:appearance w15:val="hidden"/>
           <w:text/>
         </w:sdtPr>
-        <w:sdtEndPr/>
         <w:sdtContent>
           <w:r>
             <w:t xml:space="preserve">    </w:t>
@@ -5397,7 +5352,6 @@
           <w15:appearance w15:val="hidden"/>
           <w:text/>
         </w:sdtPr>
-        <w:sdtEndPr/>
         <w:sdtContent>
           <w:r>
             <w:t xml:space="preserve">    </w:t>
@@ -5477,7 +5431,6 @@
           <w15:appearance w15:val="hidden"/>
           <w:text/>
         </w:sdtPr>
-        <w:sdtEndPr/>
         <w:sdtContent>
           <w:r>
             <w:t xml:space="preserve">    </w:t>
@@ -5549,7 +5502,6 @@
           <w15:appearance w15:val="hidden"/>
           <w:text/>
         </w:sdtPr>
-        <w:sdtEndPr/>
         <w:sdtContent>
           <w:r>
             <w:t xml:space="preserve">    </w:t>
@@ -5634,7 +5586,6 @@
           <w15:appearance w15:val="hidden"/>
           <w:text/>
         </w:sdtPr>
-        <w:sdtEndPr/>
         <w:sdtContent>
           <w:r>
             <w:t xml:space="preserve">    </w:t>
@@ -5729,7 +5680,6 @@
           <w15:appearance w15:val="hidden"/>
           <w:text/>
         </w:sdtPr>
-        <w:sdtEndPr/>
         <w:sdtContent>
           <w:r>
             <w:t xml:space="preserve">    </w:t>
@@ -5886,7 +5836,6 @@
           <w15:appearance w15:val="hidden"/>
           <w:text/>
         </w:sdtPr>
-        <w:sdtEndPr/>
         <w:sdtContent>
           <w:r>
             <w:t xml:space="preserve">    </w:t>
@@ -5935,7 +5884,6 @@
           <w15:appearance w15:val="hidden"/>
           <w:text/>
         </w:sdtPr>
-        <w:sdtEndPr/>
         <w:sdtContent>
           <w:r>
             <w:t xml:space="preserve">    </w:t>
@@ -6125,7 +6073,6 @@
           <w15:appearance w15:val="hidden"/>
           <w:text/>
         </w:sdtPr>
-        <w:sdtEndPr/>
         <w:sdtContent>
           <w:r>
             <w:t xml:space="preserve">    </w:t>
@@ -6160,7 +6107,6 @@
           <w15:appearance w15:val="hidden"/>
           <w:text/>
         </w:sdtPr>
-        <w:sdtEndPr/>
         <w:sdtContent>
           <w:r>
             <w:t xml:space="preserve">    </w:t>
@@ -6397,7 +6343,6 @@
           <w15:appearance w15:val="hidden"/>
           <w:text/>
         </w:sdtPr>
-        <w:sdtEndPr/>
         <w:sdtContent>
           <w:r>
             <w:t xml:space="preserve">    </w:t>
@@ -6487,7 +6432,6 @@
           <w15:appearance w15:val="hidden"/>
           <w:text/>
         </w:sdtPr>
-        <w:sdtEndPr/>
         <w:sdtContent>
           <w:r>
             <w:t xml:space="preserve">    </w:t>
@@ -6564,7 +6508,6 @@
           <w15:appearance w15:val="hidden"/>
           <w:text/>
         </w:sdtPr>
-        <w:sdtEndPr/>
         <w:sdtContent>
           <w:r>
             <w:t xml:space="preserve">    </w:t>
@@ -6599,7 +6542,6 @@
           <w15:appearance w15:val="hidden"/>
           <w:text/>
         </w:sdtPr>
-        <w:sdtEndPr/>
         <w:sdtContent>
           <w:r>
             <w:t xml:space="preserve">    </w:t>
@@ -6803,7 +6745,6 @@
           <w15:appearance w15:val="hidden"/>
           <w:text/>
         </w:sdtPr>
-        <w:sdtEndPr/>
         <w:sdtContent>
           <w:r>
             <w:t xml:space="preserve">    </w:t>
@@ -6882,7 +6823,6 @@
           <w15:appearance w15:val="hidden"/>
           <w:text/>
         </w:sdtPr>
-        <w:sdtEndPr/>
         <w:sdtContent>
           <w:r>
             <w:t xml:space="preserve">    </w:t>
@@ -7340,7 +7280,6 @@
           <w15:appearance w15:val="hidden"/>
           <w:text/>
         </w:sdtPr>
-        <w:sdtEndPr/>
         <w:sdtContent>
           <w:r>
             <w:t xml:space="preserve">    </w:t>
@@ -7415,7 +7354,6 @@
           <w15:appearance w15:val="hidden"/>
           <w:text/>
         </w:sdtPr>
-        <w:sdtEndPr/>
         <w:sdtContent>
           <w:r>
             <w:t xml:space="preserve">    </w:t>
@@ -7450,7 +7388,6 @@
           <w15:appearance w15:val="hidden"/>
           <w:text/>
         </w:sdtPr>
-        <w:sdtEndPr/>
         <w:sdtContent>
           <w:r>
             <w:t xml:space="preserve">    </w:t>
@@ -7625,7 +7562,6 @@
           <w15:appearance w15:val="hidden"/>
           <w:text/>
         </w:sdtPr>
-        <w:sdtEndPr/>
         <w:sdtContent>
           <w:r>
             <w:t xml:space="preserve">    </w:t>
@@ -7674,7 +7610,6 @@
           <w15:appearance w15:val="hidden"/>
           <w:text/>
         </w:sdtPr>
-        <w:sdtEndPr/>
         <w:sdtContent>
           <w:r>
             <w:t xml:space="preserve">    </w:t>
@@ -7709,7 +7644,6 @@
           <w15:appearance w15:val="hidden"/>
           <w:text/>
         </w:sdtPr>
-        <w:sdtEndPr/>
         <w:sdtContent>
           <w:r>
             <w:t xml:space="preserve">    </w:t>
@@ -11513,12 +11447,14 @@
     <w:rsid w:val="00A222AC"/>
     <w:rsid w:val="00A73E76"/>
     <w:rsid w:val="00A76AFF"/>
+    <w:rsid w:val="00AA2CB3"/>
     <w:rsid w:val="00AC1FAB"/>
     <w:rsid w:val="00AF7007"/>
     <w:rsid w:val="00B55352"/>
     <w:rsid w:val="00BB0EAB"/>
     <w:rsid w:val="00C17266"/>
     <w:rsid w:val="00C63AB0"/>
+    <w:rsid w:val="00C824E6"/>
     <w:rsid w:val="00C9535D"/>
     <w:rsid w:val="00CC69E2"/>
     <w:rsid w:val="00CE5869"/>
@@ -11528,6 +11464,7 @@
     <w:rsid w:val="00DE4F22"/>
     <w:rsid w:val="00E25325"/>
     <w:rsid w:val="00E407D9"/>
+    <w:rsid w:val="00E8194B"/>
     <w:rsid w:val="00E869EA"/>
     <w:rsid w:val="00E87F32"/>
     <w:rsid w:val="00E9745E"/>
@@ -13480,12 +13417,11 @@
 </file>
 
 <file path=customXml/item2.xml><?xml version="1.0" encoding="utf-8"?>
-<?mso-contentType ?>
-<FormTemplates xmlns="http://schemas.microsoft.com/sharepoint/v3/contenttype/forms">
-  <Display>DocumentLibraryForm</Display>
-  <Edit>DocumentLibraryForm</Edit>
-  <New>DocumentLibraryForm</New>
-</FormTemplates>
+<p:properties xmlns:p="http://schemas.microsoft.com/office/2006/metadata/properties" xmlns:xsi="http://www.w3.org/2001/XMLSchema-instance" xmlns:pc="http://schemas.microsoft.com/office/infopath/2007/PartnerControls">
+  <documentManagement>
+    <_activity xmlns="523bf4ae-117d-434e-9876-27f9f41b7008" xsi:nil="true"/>
+  </documentManagement>
+</p:properties>
 </file>
 
 <file path=customXml/item3.xml><?xml version="1.0" encoding="utf-8"?>
@@ -13493,11 +13429,12 @@
 </file>
 
 <file path=customXml/item4.xml><?xml version="1.0" encoding="utf-8"?>
-<p:properties xmlns:p="http://schemas.microsoft.com/office/2006/metadata/properties" xmlns:xsi="http://www.w3.org/2001/XMLSchema-instance" xmlns:pc="http://schemas.microsoft.com/office/infopath/2007/PartnerControls">
-  <documentManagement>
-    <_activity xmlns="523bf4ae-117d-434e-9876-27f9f41b7008" xsi:nil="true"/>
-  </documentManagement>
-</p:properties>
+<?mso-contentType ?>
+<FormTemplates xmlns="http://schemas.microsoft.com/sharepoint/v3/contenttype/forms">
+  <Display>DocumentLibraryForm</Display>
+  <Edit>DocumentLibraryForm</Edit>
+  <New>DocumentLibraryForm</New>
+</FormTemplates>
 </file>
 
 <file path=customXml/itemProps1.xml><?xml version="1.0" encoding="utf-8"?>
@@ -13520,9 +13457,11 @@
 </file>
 
 <file path=customXml/itemProps2.xml><?xml version="1.0" encoding="utf-8"?>
-<ds:datastoreItem xmlns:ds="http://schemas.openxmlformats.org/officeDocument/2006/customXml" ds:itemID="{985EB884-8F93-445D-A515-BB1D3B50B37C}">
+<ds:datastoreItem xmlns:ds="http://schemas.openxmlformats.org/officeDocument/2006/customXml" ds:itemID="{AB66D8FB-7FBC-44B7-BE52-F7149ACA2A5C}">
   <ds:schemaRefs>
-    <ds:schemaRef ds:uri="http://schemas.microsoft.com/sharepoint/v3/contenttype/forms"/>
+    <ds:schemaRef ds:uri="http://schemas.microsoft.com/office/2006/metadata/properties"/>
+    <ds:schemaRef ds:uri="http://schemas.microsoft.com/office/infopath/2007/PartnerControls"/>
+    <ds:schemaRef ds:uri="523bf4ae-117d-434e-9876-27f9f41b7008"/>
   </ds:schemaRefs>
 </ds:datastoreItem>
 </file>
@@ -13536,18 +13475,9 @@
 </file>
 
 <file path=customXml/itemProps4.xml><?xml version="1.0" encoding="utf-8"?>
-<ds:datastoreItem xmlns:ds="http://schemas.openxmlformats.org/officeDocument/2006/customXml" ds:itemID="{AB66D8FB-7FBC-44B7-BE52-F7149ACA2A5C}">
+<ds:datastoreItem xmlns:ds="http://schemas.openxmlformats.org/officeDocument/2006/customXml" ds:itemID="{985EB884-8F93-445D-A515-BB1D3B50B37C}">
   <ds:schemaRefs>
-    <ds:schemaRef ds:uri="http://schemas.openxmlformats.org/package/2006/metadata/core-properties"/>
-    <ds:schemaRef ds:uri="http://schemas.microsoft.com/office/2006/metadata/properties"/>
-    <ds:schemaRef ds:uri="523bf4ae-117d-434e-9876-27f9f41b7008"/>
-    <ds:schemaRef ds:uri="http://schemas.microsoft.com/office/infopath/2007/PartnerControls"/>
-    <ds:schemaRef ds:uri="http://schemas.microsoft.com/office/2006/documentManagement/types"/>
-    <ds:schemaRef ds:uri="http://purl.org/dc/terms/"/>
-    <ds:schemaRef ds:uri="http://www.w3.org/XML/1998/namespace"/>
-    <ds:schemaRef ds:uri="43f5f413-01af-4ed7-956c-4d6ca9412872"/>
-    <ds:schemaRef ds:uri="http://purl.org/dc/elements/1.1/"/>
-    <ds:schemaRef ds:uri="http://purl.org/dc/dcmitype/"/>
+    <ds:schemaRef ds:uri="http://schemas.microsoft.com/sharepoint/v3/contenttype/forms"/>
   </ds:schemaRefs>
 </ds:datastoreItem>
 </file>
</xml_diff>